<commit_message>
Fix of mdl nms indexing
</commit_message>
<xml_diff>
--- a/vignettes/Child_RMDs/Test_Output/test.docx
+++ b/vignettes/Child_RMDs/Test_Output/test.docx
@@ -829,7 +829,7 @@
                 <w:szCs w:val="22"/>
                 <w:color w:val="111111"/>
               </w:rPr>
-              <w:t xml:space="preserve">  599</w:t>
+              <w:t xml:space="preserve">  727</w:t>
             </w:r>
           </w:p>
         </w:tc>
@@ -858,7 +858,7 @@
                 <w:szCs w:val="22"/>
                 <w:color w:val="111111"/>
               </w:rPr>
-              <w:t xml:space="preserve">1 106</w:t>
+              <w:t xml:space="preserve">1 982</w:t>
             </w:r>
           </w:p>
         </w:tc>
@@ -1104,7 +1104,7 @@
                 <w:szCs w:val="22"/>
                 <w:color w:val="111111"/>
               </w:rPr>
-              <w:t xml:space="preserve">4 700</w:t>
+              <w:t xml:space="preserve">4 680</w:t>
             </w:r>
           </w:p>
         </w:tc>
@@ -1133,7 +1133,7 @@
                 <w:szCs w:val="22"/>
                 <w:color w:val="111111"/>
               </w:rPr>
-              <w:t xml:space="preserve">5 335</w:t>
+              <w:t xml:space="preserve">4 906</w:t>
             </w:r>
           </w:p>
         </w:tc>
@@ -1226,7 +1226,7 @@
                 <w:szCs w:val="22"/>
                 <w:color w:val="111111"/>
               </w:rPr>
-              <w:t xml:space="preserve">0.08</w:t>
+              <w:t xml:space="preserve">0.09</w:t>
             </w:r>
           </w:p>
         </w:tc>
@@ -1284,7 +1284,7 @@
                 <w:szCs w:val="22"/>
                 <w:color w:val="111111"/>
               </w:rPr>
-              <w:t xml:space="preserve">-3.70</w:t>
+              <w:t xml:space="preserve">-3.69</w:t>
             </w:r>
           </w:p>
         </w:tc>
@@ -1342,7 +1342,7 @@
                 <w:szCs w:val="22"/>
                 <w:color w:val="111111"/>
               </w:rPr>
-              <w:t xml:space="preserve">3 647</w:t>
+              <w:t xml:space="preserve">4 745</w:t>
             </w:r>
           </w:p>
         </w:tc>
@@ -1371,7 +1371,7 @@
                 <w:szCs w:val="22"/>
                 <w:color w:val="111111"/>
               </w:rPr>
-              <w:t xml:space="preserve">4 904</w:t>
+              <w:t xml:space="preserve">5 332</w:t>
             </w:r>
           </w:p>
         </w:tc>
@@ -1493,7 +1493,7 @@
                 <w:szCs w:val="22"/>
                 <w:color w:val="111111"/>
               </w:rPr>
-              <w:t xml:space="preserve">-2.70</w:t>
+              <w:t xml:space="preserve">-2.71</w:t>
             </w:r>
           </w:p>
         </w:tc>
@@ -1580,7 +1580,7 @@
                 <w:szCs w:val="22"/>
                 <w:color w:val="111111"/>
               </w:rPr>
-              <w:t xml:space="preserve">1 342</w:t>
+              <w:t xml:space="preserve">1 647</w:t>
             </w:r>
           </w:p>
         </w:tc>
@@ -1609,7 +1609,7 @@
                 <w:szCs w:val="22"/>
                 <w:color w:val="111111"/>
               </w:rPr>
-              <w:t xml:space="preserve">3 300</w:t>
+              <w:t xml:space="preserve">3 721</w:t>
             </w:r>
           </w:p>
         </w:tc>
@@ -1818,7 +1818,7 @@
                 <w:szCs w:val="22"/>
                 <w:color w:val="111111"/>
               </w:rPr>
-              <w:t xml:space="preserve">4 767</w:t>
+              <w:t xml:space="preserve">4 782</w:t>
             </w:r>
           </w:p>
         </w:tc>
@@ -1847,7 +1847,7 @@
                 <w:szCs w:val="22"/>
                 <w:color w:val="111111"/>
               </w:rPr>
-              <w:t xml:space="preserve">5 393</w:t>
+              <w:t xml:space="preserve">5 302</w:t>
             </w:r>
           </w:p>
         </w:tc>
@@ -2056,7 +2056,7 @@
                 <w:szCs w:val="22"/>
                 <w:color w:val="111111"/>
               </w:rPr>
-              <w:t xml:space="preserve">6 621</w:t>
+              <w:t xml:space="preserve">6 274</w:t>
             </w:r>
           </w:p>
         </w:tc>
@@ -2085,7 +2085,7 @@
                 <w:szCs w:val="22"/>
                 <w:color w:val="111111"/>
               </w:rPr>
-              <w:t xml:space="preserve">6 049</w:t>
+              <w:t xml:space="preserve">5 861</w:t>
             </w:r>
           </w:p>
         </w:tc>
@@ -2314,7 +2314,7 @@
                 <w:szCs w:val="22"/>
                 <w:color w:val="111111"/>
               </w:rPr>
-              <w:t xml:space="preserve">1.01</w:t>
+              <w:t xml:space="preserve">1.00</w:t>
             </w:r>
           </w:p>
         </w:tc>
@@ -2345,7 +2345,7 @@
                 <w:szCs w:val="22"/>
                 <w:color w:val="111111"/>
               </w:rPr>
-              <w:t xml:space="preserve">  661</w:t>
+              <w:t xml:space="preserve">  859</w:t>
             </w:r>
           </w:p>
         </w:tc>
@@ -2376,7 +2376,7 @@
                 <w:szCs w:val="22"/>
                 <w:color w:val="111111"/>
               </w:rPr>
-              <w:t xml:space="preserve">1 473</w:t>
+              <w:t xml:space="preserve">2 215</w:t>
             </w:r>
           </w:p>
         </w:tc>
@@ -2490,7 +2490,7 @@
                 <w:szCs w:val="20"/>
                 <w:color w:val="000000"/>
               </w:rPr>
-              <w:t xml:space="preserve">Samples were drawn using sampling(NUTS). For each parameter, Bulk_ESS and Tail_ESS are effective sample size measures, and Rhat is the potential scale reduction factor on split chains (at convergence, Rhat = 1).</w:t>
+              <w:t xml:space="preserve">Samples were drawn using sample(hmc). For each parameter, Bulk_ESS and Tail_ESS are effective sample size measures, and Rhat is the potential scale reduction factor on split chains (at convergence, Rhat = 1).</w:t>
             </w:r>
           </w:p>
         </w:tc>
@@ -2551,7 +2551,7 @@
         <w:rPr/>
         <w:t xml:space="preserve">Figure </w:t>
       </w:r>
-      <w:bookmarkStart w:id="3ab687a6-b66f-42a7-9f72-11472d3bd344" w:name="unnamed-chunk-4"/>
+      <w:bookmarkStart w:id="928194af-69f7-434b-8492-72b6f99c2d16" w:name="unnamed-chunk-4"/>
       <w:r xmlns:w="http://schemas.openxmlformats.org/wordprocessingml/2006/main" xmlns:wp="http://schemas.openxmlformats.org/drawingml/2006/wordprocessingDrawing" xmlns:r="http://schemas.openxmlformats.org/officeDocument/2006/relationships" xmlns:w14="http://schemas.microsoft.com/office/word/2010/wordml">
         <w:rPr/>
         <w:fldChar w:fldCharType="begin" w:dirty="true"/>
@@ -2564,7 +2564,7 @@
         <w:rPr/>
         <w:fldChar w:fldCharType="end" w:dirty="true"/>
       </w:r>
-      <w:bookmarkEnd w:id="3ab687a6-b66f-42a7-9f72-11472d3bd344"/>
+      <w:bookmarkEnd w:id="928194af-69f7-434b-8492-72b6f99c2d16"/>
       <w:r>
         <w:rPr/>
         <w:t xml:space="preserve">: </w:t>
@@ -2628,7 +2628,7 @@
         <w:rPr/>
         <w:t xml:space="preserve">Figure </w:t>
       </w:r>
-      <w:bookmarkStart w:id="7ae73b4a-06aa-4dc5-aee6-e20187f2f3ba" w:name="unnamed-chunk-4"/>
+      <w:bookmarkStart w:id="9b193f3a-8666-483d-84db-57d9665e4016" w:name="unnamed-chunk-4"/>
       <w:r xmlns:w="http://schemas.openxmlformats.org/wordprocessingml/2006/main" xmlns:wp="http://schemas.openxmlformats.org/drawingml/2006/wordprocessingDrawing" xmlns:r="http://schemas.openxmlformats.org/officeDocument/2006/relationships" xmlns:w14="http://schemas.microsoft.com/office/word/2010/wordml">
         <w:rPr/>
         <w:fldChar w:fldCharType="begin" w:dirty="true"/>
@@ -2641,7 +2641,7 @@
         <w:rPr/>
         <w:fldChar w:fldCharType="end" w:dirty="true"/>
       </w:r>
-      <w:bookmarkEnd w:id="7ae73b4a-06aa-4dc5-aee6-e20187f2f3ba"/>
+      <w:bookmarkEnd w:id="9b193f3a-8666-483d-84db-57d9665e4016"/>
       <w:r>
         <w:rPr/>
         <w:t xml:space="preserve">: </w:t>
@@ -2705,7 +2705,7 @@
         <w:rPr/>
         <w:t xml:space="preserve">Figure </w:t>
       </w:r>
-      <w:bookmarkStart w:id="013a17cd-4dbf-4e15-99ed-89d16c39de2c" w:name="unnamed-chunk-4"/>
+      <w:bookmarkStart w:id="740b369d-1501-4ee4-b0d3-1e4f026e72f2" w:name="unnamed-chunk-4"/>
       <w:r xmlns:w="http://schemas.openxmlformats.org/wordprocessingml/2006/main" xmlns:wp="http://schemas.openxmlformats.org/drawingml/2006/wordprocessingDrawing" xmlns:r="http://schemas.openxmlformats.org/officeDocument/2006/relationships" xmlns:w14="http://schemas.microsoft.com/office/word/2010/wordml">
         <w:rPr/>
         <w:fldChar w:fldCharType="begin" w:dirty="true"/>
@@ -2718,7 +2718,7 @@
         <w:rPr/>
         <w:fldChar w:fldCharType="end" w:dirty="true"/>
       </w:r>
-      <w:bookmarkEnd w:id="013a17cd-4dbf-4e15-99ed-89d16c39de2c"/>
+      <w:bookmarkEnd w:id="740b369d-1501-4ee4-b0d3-1e4f026e72f2"/>
       <w:r>
         <w:rPr/>
         <w:t xml:space="preserve">: </w:t>
@@ -2782,7 +2782,7 @@
         <w:rPr/>
         <w:t xml:space="preserve">Figure </w:t>
       </w:r>
-      <w:bookmarkStart w:id="740b5a5d-de20-4019-bd31-0e9ccb8c8893" w:name="unnamed-chunk-4"/>
+      <w:bookmarkStart w:id="96d411b7-ae1d-46ab-94da-2dfae15be3ef" w:name="unnamed-chunk-4"/>
       <w:r xmlns:w="http://schemas.openxmlformats.org/wordprocessingml/2006/main" xmlns:wp="http://schemas.openxmlformats.org/drawingml/2006/wordprocessingDrawing" xmlns:r="http://schemas.openxmlformats.org/officeDocument/2006/relationships" xmlns:w14="http://schemas.microsoft.com/office/word/2010/wordml">
         <w:rPr/>
         <w:fldChar w:fldCharType="begin" w:dirty="true"/>
@@ -2795,7 +2795,7 @@
         <w:rPr/>
         <w:fldChar w:fldCharType="end" w:dirty="true"/>
       </w:r>
-      <w:bookmarkEnd w:id="740b5a5d-de20-4019-bd31-0e9ccb8c8893"/>
+      <w:bookmarkEnd w:id="96d411b7-ae1d-46ab-94da-2dfae15be3ef"/>
       <w:r>
         <w:rPr/>
         <w:t xml:space="preserve">: </w:t>
@@ -3583,7 +3583,7 @@
                 <w:szCs w:val="22"/>
                 <w:color w:val="111111"/>
               </w:rPr>
-              <w:t xml:space="preserve">1.01</w:t>
+              <w:t xml:space="preserve">1.00</w:t>
             </w:r>
           </w:p>
         </w:tc>
@@ -3612,7 +3612,7 @@
                 <w:szCs w:val="22"/>
                 <w:color w:val="111111"/>
               </w:rPr>
-              <w:t xml:space="preserve">1 218</w:t>
+              <w:t xml:space="preserve">1 153</w:t>
             </w:r>
           </w:p>
         </w:tc>
@@ -3641,7 +3641,7 @@
                 <w:szCs w:val="22"/>
                 <w:color w:val="111111"/>
               </w:rPr>
-              <w:t xml:space="preserve">2 564</w:t>
+              <w:t xml:space="preserve">2 585</w:t>
             </w:r>
           </w:p>
         </w:tc>
@@ -3887,7 +3887,7 @@
                 <w:szCs w:val="22"/>
                 <w:color w:val="111111"/>
               </w:rPr>
-              <w:t xml:space="preserve">2 860</w:t>
+              <w:t xml:space="preserve">2 663</w:t>
             </w:r>
           </w:p>
         </w:tc>
@@ -3916,7 +3916,7 @@
                 <w:szCs w:val="22"/>
                 <w:color w:val="111111"/>
               </w:rPr>
-              <w:t xml:space="preserve">4 477</w:t>
+              <w:t xml:space="preserve">4 105</w:t>
             </w:r>
           </w:p>
         </w:tc>
@@ -4067,7 +4067,7 @@
                 <w:szCs w:val="22"/>
                 <w:color w:val="111111"/>
               </w:rPr>
-              <w:t xml:space="preserve">-7.38</w:t>
+              <w:t xml:space="preserve">-7.40</w:t>
             </w:r>
           </w:p>
         </w:tc>
@@ -4125,7 +4125,7 @@
                 <w:szCs w:val="22"/>
                 <w:color w:val="111111"/>
               </w:rPr>
-              <w:t xml:space="preserve">2 643</w:t>
+              <w:t xml:space="preserve">2 660</w:t>
             </w:r>
           </w:p>
         </w:tc>
@@ -4154,7 +4154,7 @@
                 <w:szCs w:val="22"/>
                 <w:color w:val="111111"/>
               </w:rPr>
-              <w:t xml:space="preserve">4 098</w:t>
+              <w:t xml:space="preserve">4 091</w:t>
             </w:r>
           </w:p>
         </w:tc>
@@ -4218,7 +4218,7 @@
                 <w:szCs w:val="22"/>
                 <w:color w:val="111111"/>
               </w:rPr>
-              <w:t xml:space="preserve">-4.48</w:t>
+              <w:t xml:space="preserve">-4.47</w:t>
             </w:r>
           </w:p>
         </w:tc>
@@ -4276,36 +4276,36 @@
                 <w:szCs w:val="22"/>
                 <w:color w:val="111111"/>
               </w:rPr>
-              <w:t xml:space="preserve">-4.90</w:t>
-            </w:r>
-          </w:p>
-        </w:tc>
-        <w:tc>
-          <w:tcPr>
-            <w:tcBorders/>
-            <w:shd w:val="clear" w:color="auto" w:fill="FFFFFF"/>
-            <w:tcMar>
-              <w:top w:w="0" w:type="dxa"/>
-              <w:bottom w:w="0" w:type="dxa"/>
-              <w:left w:w="0" w:type="dxa"/>
-              <w:right w:w="0" w:type="dxa"/>
-            </w:tcMar>
-            <w:vAlign w:val="center"/>
-          </w:tcPr>
-          <w:p>
-            <w:pPr>
-              <w:jc w:val="right"/>
-              <w:spacing w:after="40" w:before="40" w:line="240"/>
-              <w:ind w:firstLine="0" w:left="100" w:right="100"/>
-            </w:pPr>
-            <w:r xmlns:w="http://schemas.openxmlformats.org/wordprocessingml/2006/main" xmlns:wp="http://schemas.openxmlformats.org/drawingml/2006/wordprocessingDrawing" xmlns:r="http://schemas.openxmlformats.org/officeDocument/2006/relationships" xmlns:w14="http://schemas.microsoft.com/office/word/2010/wordml">
-              <w:rPr>
-                <w:rFonts w:ascii="Arial" w:hAnsi="Arial" w:eastAsia="Arial" w:cs="Arial"/>
-                <w:sz w:val="22"/>
-                <w:szCs w:val="22"/>
-                <w:color w:val="111111"/>
-              </w:rPr>
-              <w:t xml:space="preserve">-4.05</w:t>
+              <w:t xml:space="preserve">-4.91</w:t>
+            </w:r>
+          </w:p>
+        </w:tc>
+        <w:tc>
+          <w:tcPr>
+            <w:tcBorders/>
+            <w:shd w:val="clear" w:color="auto" w:fill="FFFFFF"/>
+            <w:tcMar>
+              <w:top w:w="0" w:type="dxa"/>
+              <w:bottom w:w="0" w:type="dxa"/>
+              <w:left w:w="0" w:type="dxa"/>
+              <w:right w:w="0" w:type="dxa"/>
+            </w:tcMar>
+            <w:vAlign w:val="center"/>
+          </w:tcPr>
+          <w:p>
+            <w:pPr>
+              <w:jc w:val="right"/>
+              <w:spacing w:after="40" w:before="40" w:line="240"/>
+              <w:ind w:firstLine="0" w:left="100" w:right="100"/>
+            </w:pPr>
+            <w:r xmlns:w="http://schemas.openxmlformats.org/wordprocessingml/2006/main" xmlns:wp="http://schemas.openxmlformats.org/drawingml/2006/wordprocessingDrawing" xmlns:r="http://schemas.openxmlformats.org/officeDocument/2006/relationships" xmlns:w14="http://schemas.microsoft.com/office/word/2010/wordml">
+              <w:rPr>
+                <w:rFonts w:ascii="Arial" w:hAnsi="Arial" w:eastAsia="Arial" w:cs="Arial"/>
+                <w:sz w:val="22"/>
+                <w:szCs w:val="22"/>
+                <w:color w:val="111111"/>
+              </w:rPr>
+              <w:t xml:space="preserve">-4.06</w:t>
             </w:r>
           </w:p>
         </w:tc>
@@ -4363,7 +4363,7 @@
                 <w:szCs w:val="22"/>
                 <w:color w:val="111111"/>
               </w:rPr>
-              <w:t xml:space="preserve">2 872</w:t>
+              <w:t xml:space="preserve">3 216</w:t>
             </w:r>
           </w:p>
         </w:tc>
@@ -4392,7 +4392,7 @@
                 <w:szCs w:val="22"/>
                 <w:color w:val="111111"/>
               </w:rPr>
-              <w:t xml:space="preserve">5 188</w:t>
+              <w:t xml:space="preserve">4 894</w:t>
             </w:r>
           </w:p>
         </w:tc>
@@ -4456,7 +4456,7 @@
                 <w:szCs w:val="22"/>
                 <w:color w:val="111111"/>
               </w:rPr>
-              <w:t xml:space="preserve">0.02</w:t>
+              <w:t xml:space="preserve">0.03</w:t>
             </w:r>
           </w:p>
         </w:tc>
@@ -4601,7 +4601,7 @@
                 <w:szCs w:val="22"/>
                 <w:color w:val="111111"/>
               </w:rPr>
-              <w:t xml:space="preserve">2 874</w:t>
+              <w:t xml:space="preserve">2 587</w:t>
             </w:r>
           </w:p>
         </w:tc>
@@ -4630,7 +4630,7 @@
                 <w:szCs w:val="22"/>
                 <w:color w:val="111111"/>
               </w:rPr>
-              <w:t xml:space="preserve">4 790</w:t>
+              <w:t xml:space="preserve">4 159</w:t>
             </w:r>
           </w:p>
         </w:tc>
@@ -4839,7 +4839,7 @@
                 <w:szCs w:val="22"/>
                 <w:color w:val="111111"/>
               </w:rPr>
-              <w:t xml:space="preserve">4 486</w:t>
+              <w:t xml:space="preserve">4 758</w:t>
             </w:r>
           </w:p>
         </w:tc>
@@ -4868,7 +4868,7 @@
                 <w:szCs w:val="22"/>
                 <w:color w:val="111111"/>
               </w:rPr>
-              <w:t xml:space="preserve">5 491</w:t>
+              <w:t xml:space="preserve">5 727</w:t>
             </w:r>
           </w:p>
         </w:tc>
@@ -5128,7 +5128,7 @@
                 <w:szCs w:val="22"/>
                 <w:color w:val="111111"/>
               </w:rPr>
-              <w:t xml:space="preserve">1 317</w:t>
+              <w:t xml:space="preserve">1 406</w:t>
             </w:r>
           </w:p>
         </w:tc>
@@ -5159,7 +5159,7 @@
                 <w:szCs w:val="22"/>
                 <w:color w:val="111111"/>
               </w:rPr>
-              <w:t xml:space="preserve">3 036</w:t>
+              <w:t xml:space="preserve">3 026</w:t>
             </w:r>
           </w:p>
         </w:tc>
@@ -5273,7 +5273,7 @@
                 <w:szCs w:val="20"/>
                 <w:color w:val="000000"/>
               </w:rPr>
-              <w:t xml:space="preserve">Samples were drawn using sampling(NUTS). For each parameter, Bulk_ESS and Tail_ESS are effective sample size measures, and Rhat is the potential scale reduction factor on split chains (at convergence, Rhat = 1).</w:t>
+              <w:t xml:space="preserve">Samples were drawn using sample(hmc). For each parameter, Bulk_ESS and Tail_ESS are effective sample size measures, and Rhat is the potential scale reduction factor on split chains (at convergence, Rhat = 1).</w:t>
             </w:r>
           </w:p>
         </w:tc>
@@ -5334,7 +5334,7 @@
         <w:rPr/>
         <w:t xml:space="preserve">Figure </w:t>
       </w:r>
-      <w:bookmarkStart w:id="c9bc314a-6ce9-453f-b68a-98a75efac69a" w:name="unnamed-chunk-7"/>
+      <w:bookmarkStart w:id="1028971d-e578-49bd-b5da-1e30f61ae1f2" w:name="unnamed-chunk-7"/>
       <w:r xmlns:w="http://schemas.openxmlformats.org/wordprocessingml/2006/main" xmlns:wp="http://schemas.openxmlformats.org/drawingml/2006/wordprocessingDrawing" xmlns:r="http://schemas.openxmlformats.org/officeDocument/2006/relationships" xmlns:w14="http://schemas.microsoft.com/office/word/2010/wordml">
         <w:rPr/>
         <w:fldChar w:fldCharType="begin" w:dirty="true"/>
@@ -5347,7 +5347,7 @@
         <w:rPr/>
         <w:fldChar w:fldCharType="end" w:dirty="true"/>
       </w:r>
-      <w:bookmarkEnd w:id="c9bc314a-6ce9-453f-b68a-98a75efac69a"/>
+      <w:bookmarkEnd w:id="1028971d-e578-49bd-b5da-1e30f61ae1f2"/>
       <w:r>
         <w:rPr/>
         <w:t xml:space="preserve">: </w:t>
@@ -5411,7 +5411,7 @@
         <w:rPr/>
         <w:t xml:space="preserve">Figure </w:t>
       </w:r>
-      <w:bookmarkStart w:id="4bf5f54c-b6bd-4046-9c20-a160bf5ff413" w:name="unnamed-chunk-7"/>
+      <w:bookmarkStart w:id="5c97445d-9370-4870-bce1-abb8c588d160" w:name="unnamed-chunk-7"/>
       <w:r xmlns:w="http://schemas.openxmlformats.org/wordprocessingml/2006/main" xmlns:wp="http://schemas.openxmlformats.org/drawingml/2006/wordprocessingDrawing" xmlns:r="http://schemas.openxmlformats.org/officeDocument/2006/relationships" xmlns:w14="http://schemas.microsoft.com/office/word/2010/wordml">
         <w:rPr/>
         <w:fldChar w:fldCharType="begin" w:dirty="true"/>
@@ -5424,7 +5424,7 @@
         <w:rPr/>
         <w:fldChar w:fldCharType="end" w:dirty="true"/>
       </w:r>
-      <w:bookmarkEnd w:id="4bf5f54c-b6bd-4046-9c20-a160bf5ff413"/>
+      <w:bookmarkEnd w:id="5c97445d-9370-4870-bce1-abb8c588d160"/>
       <w:r>
         <w:rPr/>
         <w:t xml:space="preserve">: </w:t>
@@ -5488,7 +5488,7 @@
         <w:rPr/>
         <w:t xml:space="preserve">Figure </w:t>
       </w:r>
-      <w:bookmarkStart w:id="01906667-cc07-41ca-875f-eb7a83d5dece" w:name="unnamed-chunk-7"/>
+      <w:bookmarkStart w:id="f7d8bd5b-dfc8-4b0a-b98b-cdc4cc72042b" w:name="unnamed-chunk-7"/>
       <w:r xmlns:w="http://schemas.openxmlformats.org/wordprocessingml/2006/main" xmlns:wp="http://schemas.openxmlformats.org/drawingml/2006/wordprocessingDrawing" xmlns:r="http://schemas.openxmlformats.org/officeDocument/2006/relationships" xmlns:w14="http://schemas.microsoft.com/office/word/2010/wordml">
         <w:rPr/>
         <w:fldChar w:fldCharType="begin" w:dirty="true"/>
@@ -5501,7 +5501,7 @@
         <w:rPr/>
         <w:fldChar w:fldCharType="end" w:dirty="true"/>
       </w:r>
-      <w:bookmarkEnd w:id="01906667-cc07-41ca-875f-eb7a83d5dece"/>
+      <w:bookmarkEnd w:id="f7d8bd5b-dfc8-4b0a-b98b-cdc4cc72042b"/>
       <w:r>
         <w:rPr/>
         <w:t xml:space="preserve">: </w:t>
@@ -5565,7 +5565,7 @@
         <w:rPr/>
         <w:t xml:space="preserve">Figure </w:t>
       </w:r>
-      <w:bookmarkStart w:id="32e36981-ad14-4650-af6e-d21650b8b939" w:name="unnamed-chunk-7"/>
+      <w:bookmarkStart w:id="e07c6155-0170-46db-a30f-4c08a971ffcb" w:name="unnamed-chunk-7"/>
       <w:r xmlns:w="http://schemas.openxmlformats.org/wordprocessingml/2006/main" xmlns:wp="http://schemas.openxmlformats.org/drawingml/2006/wordprocessingDrawing" xmlns:r="http://schemas.openxmlformats.org/officeDocument/2006/relationships" xmlns:w14="http://schemas.microsoft.com/office/word/2010/wordml">
         <w:rPr/>
         <w:fldChar w:fldCharType="begin" w:dirty="true"/>
@@ -5578,7 +5578,7 @@
         <w:rPr/>
         <w:fldChar w:fldCharType="end" w:dirty="true"/>
       </w:r>
-      <w:bookmarkEnd w:id="32e36981-ad14-4650-af6e-d21650b8b939"/>
+      <w:bookmarkEnd w:id="e07c6155-0170-46db-a30f-4c08a971ffcb"/>
       <w:r>
         <w:rPr/>
         <w:t xml:space="preserve">: </w:t>

</xml_diff>